<commit_message>
revisi indent tab penulisan, add to be printed files
</commit_message>
<xml_diff>
--- a/Hardcover/Berkas/5.1 Halaman Pernyataan Persetujuan Publikasi Skripsi Tommy.docx
+++ b/Hardcover/Berkas/5.1 Halaman Pernyataan Persetujuan Publikasi Skripsi Tommy.docx
@@ -186,21 +186,30 @@
     <w:p>
       <w:pPr>
         <w:pStyle w:val="Default"/>
+        <w:tabs>
+          <w:tab w:val="left" w:pos="1418"/>
+          <w:tab w:val="left" w:pos="1701"/>
+        </w:tabs>
         <w:spacing w:line="360" w:lineRule="auto"/>
         <w:jc w:val="both"/>
       </w:pPr>
       <w:r>
-        <w:t xml:space="preserve">Nama </w:t>
-      </w:r>
-      <w:r>
+        <w:t>Nama</w:t>
+      </w:r>
+      <w:r>
+        <w:rPr>
+          <w:lang w:val="id-ID"/>
+        </w:rPr>
         <w:tab/>
       </w:r>
       <w:r>
+        <w:t>:</w:t>
+      </w:r>
+      <w:r>
+        <w:rPr>
+          <w:lang w:val="id-ID"/>
+        </w:rPr>
         <w:tab/>
-        <w:t xml:space="preserve">: </w:t>
-      </w:r>
-      <w:r>
-        <w:t xml:space="preserve"> </w:t>
       </w:r>
       <w:r>
         <w:t xml:space="preserve">Tommy </w:t>
@@ -214,24 +223,94 @@
     <w:p>
       <w:pPr>
         <w:pStyle w:val="Default"/>
+        <w:tabs>
+          <w:tab w:val="left" w:pos="1418"/>
+          <w:tab w:val="left" w:pos="1701"/>
+        </w:tabs>
         <w:spacing w:line="360" w:lineRule="auto"/>
         <w:jc w:val="both"/>
       </w:pPr>
       <w:r>
-        <w:t xml:space="preserve">NIM </w:t>
-      </w:r>
-      <w:r>
+        <w:t>NIM</w:t>
+      </w:r>
+      <w:r>
+        <w:rPr>
+          <w:lang w:val="id-ID"/>
+        </w:rPr>
         <w:tab/>
       </w:r>
       <w:r>
+        <w:t>:</w:t>
+      </w:r>
+      <w:r>
+        <w:rPr>
+          <w:lang w:val="id-ID"/>
+        </w:rPr>
         <w:tab/>
-        <w:t xml:space="preserve">: </w:t>
-      </w:r>
-      <w:r>
-        <w:t xml:space="preserve"> </w:t>
       </w:r>
       <w:r>
         <w:t>1701351231</w:t>
+      </w:r>
+    </w:p>
+    <w:p>
+      <w:pPr>
+        <w:pStyle w:val="Default"/>
+        <w:tabs>
+          <w:tab w:val="left" w:pos="-2694"/>
+          <w:tab w:val="left" w:pos="1418"/>
+          <w:tab w:val="left" w:pos="1701"/>
+        </w:tabs>
+        <w:spacing w:line="360" w:lineRule="auto"/>
+        <w:ind w:left="1701" w:hanging="1701"/>
+        <w:jc w:val="both"/>
+      </w:pPr>
+      <w:proofErr w:type="spellStart"/>
+      <w:r>
+        <w:t>Judul</w:t>
+      </w:r>
+      <w:proofErr w:type="spellEnd"/>
+      <w:r>
+        <w:t xml:space="preserve"> </w:t>
+      </w:r>
+      <w:proofErr w:type="spellStart"/>
+      <w:r>
+        <w:t>Skripsi</w:t>
+      </w:r>
+      <w:proofErr w:type="spellEnd"/>
+      <w:r>
+        <w:rPr>
+          <w:lang w:val="id-ID"/>
+        </w:rPr>
+        <w:tab/>
+      </w:r>
+      <w:r>
+        <w:t>:</w:t>
+      </w:r>
+      <w:r>
+        <w:rPr>
+          <w:lang w:val="id-ID"/>
+        </w:rPr>
+        <w:tab/>
+      </w:r>
+      <w:r>
+        <w:t xml:space="preserve">SISTEM PREDIKSI KEPRIBADIAN </w:t>
+      </w:r>
+      <w:r>
+        <w:rPr>
+          <w:i/>
+        </w:rPr>
+        <w:t>BIG FIVE PERSONALITY</w:t>
+      </w:r>
+      <w:r>
+        <w:t xml:space="preserve"> </w:t>
+      </w:r>
+      <w:bookmarkStart w:id="0" w:name="_GoBack"/>
+      <w:bookmarkEnd w:id="0"/>
+      <w:r>
+        <w:t xml:space="preserve">BERDASARKAN </w:t>
+      </w:r>
+      <w:r>
+        <w:t xml:space="preserve">DATA PENGGUNA FACEBOOK </w:t>
       </w:r>
     </w:p>
     <w:p>
@@ -241,53 +320,6 @@
           <w:tab w:val="left" w:pos="-2694"/>
         </w:tabs>
         <w:spacing w:line="360" w:lineRule="auto"/>
-        <w:jc w:val="both"/>
-      </w:pPr>
-      <w:proofErr w:type="spellStart"/>
-      <w:r>
-        <w:t>Judul</w:t>
-      </w:r>
-      <w:proofErr w:type="spellEnd"/>
-      <w:r>
-        <w:t xml:space="preserve"> </w:t>
-      </w:r>
-      <w:proofErr w:type="spellStart"/>
-      <w:r>
-        <w:t>Skripsi</w:t>
-      </w:r>
-      <w:proofErr w:type="spellEnd"/>
-      <w:r>
-        <w:t xml:space="preserve"> </w:t>
-      </w:r>
-      <w:r>
-        <w:tab/>
-      </w:r>
-      <w:r>
-        <w:t xml:space="preserve">: </w:t>
-      </w:r>
-      <w:r>
-        <w:t xml:space="preserve">SISTEM PREDIKSI KEPRIBADIAN </w:t>
-      </w:r>
-      <w:r>
-        <w:rPr>
-          <w:i/>
-        </w:rPr>
-        <w:t>BIG FIVE PERSONALITY</w:t>
-      </w:r>
-      <w:r>
-        <w:t xml:space="preserve"> BERDASARKAN </w:t>
-      </w:r>
-      <w:r>
-        <w:t xml:space="preserve">DATA PENGGUNA FACEBOOK </w:t>
-      </w:r>
-    </w:p>
-    <w:p>
-      <w:pPr>
-        <w:pStyle w:val="Default"/>
-        <w:tabs>
-          <w:tab w:val="left" w:pos="-2694"/>
-        </w:tabs>
-        <w:spacing w:line="360" w:lineRule="auto"/>
       </w:pPr>
     </w:p>
     <w:p>
@@ -932,8 +964,6 @@
         </w:rPr>
         <w:t>1701351231</w:t>
       </w:r>
-      <w:bookmarkStart w:id="0" w:name="_GoBack"/>
-      <w:bookmarkEnd w:id="0"/>
       <w:r>
         <w:rPr>
           <w:i/>
@@ -975,14 +1005,146 @@
       </w:pPr>
     </w:p>
     <w:sectPr>
+      <w:footerReference w:type="default" r:id="rId7"/>
       <w:pgSz w:w="11907" w:h="16839" w:code="9"/>
       <w:pgMar w:top="1418" w:right="1418" w:bottom="1418" w:left="2268" w:header="720" w:footer="720" w:gutter="0"/>
+      <w:pgNumType w:fmt="lowerRoman" w:start="5"/>
       <w:cols w:space="720"/>
       <w:noEndnote/>
       <w:docGrid w:linePitch="299"/>
     </w:sectPr>
   </w:body>
 </w:document>
+</file>
+
+<file path=word/endnotes.xml><?xml version="1.0" encoding="utf-8"?>
+<w:endnotes xmlns:wpc="http://schemas.microsoft.com/office/word/2010/wordprocessingCanvas" xmlns:mc="http://schemas.openxmlformats.org/markup-compatibility/2006" xmlns:o="urn:schemas-microsoft-com:office:office" xmlns:r="http://schemas.openxmlformats.org/officeDocument/2006/relationships" xmlns:m="http://schemas.openxmlformats.org/officeDocument/2006/math" xmlns:v="urn:schemas-microsoft-com:vml" xmlns:wp14="http://schemas.microsoft.com/office/word/2010/wordprocessingDrawing" xmlns:wp="http://schemas.openxmlformats.org/drawingml/2006/wordprocessingDrawing" xmlns:w10="urn:schemas-microsoft-com:office:word" xmlns:w="http://schemas.openxmlformats.org/wordprocessingml/2006/main" xmlns:w14="http://schemas.microsoft.com/office/word/2010/wordml" xmlns:wpg="http://schemas.microsoft.com/office/word/2010/wordprocessingGroup" xmlns:wpi="http://schemas.microsoft.com/office/word/2010/wordprocessingInk" xmlns:wne="http://schemas.microsoft.com/office/word/2006/wordml" xmlns:wps="http://schemas.microsoft.com/office/word/2010/wordprocessingShape" mc:Ignorable="w14 wp14">
+  <w:endnote w:type="separator" w:id="-1">
+    <w:p>
+      <w:pPr>
+        <w:spacing w:after="0" w:line="240" w:lineRule="auto"/>
+      </w:pPr>
+      <w:r>
+        <w:separator/>
+      </w:r>
+    </w:p>
+  </w:endnote>
+  <w:endnote w:type="continuationSeparator" w:id="0">
+    <w:p>
+      <w:pPr>
+        <w:spacing w:after="0" w:line="240" w:lineRule="auto"/>
+      </w:pPr>
+      <w:r>
+        <w:continuationSeparator/>
+      </w:r>
+    </w:p>
+  </w:endnote>
+</w:endnotes>
+</file>
+
+<file path=word/footer1.xml><?xml version="1.0" encoding="utf-8"?>
+<w:ftr xmlns:wpc="http://schemas.microsoft.com/office/word/2010/wordprocessingCanvas" xmlns:mc="http://schemas.openxmlformats.org/markup-compatibility/2006" xmlns:o="urn:schemas-microsoft-com:office:office" xmlns:r="http://schemas.openxmlformats.org/officeDocument/2006/relationships" xmlns:m="http://schemas.openxmlformats.org/officeDocument/2006/math" xmlns:v="urn:schemas-microsoft-com:vml" xmlns:wp14="http://schemas.microsoft.com/office/word/2010/wordprocessingDrawing" xmlns:wp="http://schemas.openxmlformats.org/drawingml/2006/wordprocessingDrawing" xmlns:w10="urn:schemas-microsoft-com:office:word" xmlns:w="http://schemas.openxmlformats.org/wordprocessingml/2006/main" xmlns:w14="http://schemas.microsoft.com/office/word/2010/wordml" xmlns:wpg="http://schemas.microsoft.com/office/word/2010/wordprocessingGroup" xmlns:wpi="http://schemas.microsoft.com/office/word/2010/wordprocessingInk" xmlns:wne="http://schemas.microsoft.com/office/word/2006/wordml" xmlns:wps="http://schemas.microsoft.com/office/word/2010/wordprocessingShape" mc:Ignorable="w14 wp14">
+  <w:sdt>
+    <w:sdtPr>
+      <w:rPr>
+        <w:noProof w:val="0"/>
+      </w:rPr>
+      <w:id w:val="-1291744028"/>
+      <w:docPartObj>
+        <w:docPartGallery w:val="Page Numbers (Bottom of Page)"/>
+        <w:docPartUnique/>
+      </w:docPartObj>
+    </w:sdtPr>
+    <w:sdtEndPr>
+      <w:rPr>
+        <w:rFonts w:ascii="Times New Roman" w:hAnsi="Times New Roman" w:cs="Times New Roman"/>
+        <w:noProof/>
+        <w:sz w:val="24"/>
+        <w:szCs w:val="24"/>
+      </w:rPr>
+    </w:sdtEndPr>
+    <w:sdtContent>
+      <w:p>
+        <w:pPr>
+          <w:pStyle w:val="Footer"/>
+          <w:jc w:val="center"/>
+        </w:pPr>
+        <w:r>
+          <w:rPr>
+            <w:rFonts w:ascii="Times New Roman" w:hAnsi="Times New Roman" w:cs="Times New Roman"/>
+            <w:noProof w:val="0"/>
+            <w:sz w:val="24"/>
+            <w:szCs w:val="24"/>
+          </w:rPr>
+          <w:fldChar w:fldCharType="begin"/>
+        </w:r>
+        <w:r>
+          <w:rPr>
+            <w:rFonts w:ascii="Times New Roman" w:hAnsi="Times New Roman" w:cs="Times New Roman"/>
+            <w:sz w:val="24"/>
+            <w:szCs w:val="24"/>
+          </w:rPr>
+          <w:instrText xml:space="preserve"> PAGE   \* MERGEFORMAT </w:instrText>
+        </w:r>
+        <w:r>
+          <w:rPr>
+            <w:rFonts w:ascii="Times New Roman" w:hAnsi="Times New Roman" w:cs="Times New Roman"/>
+            <w:noProof w:val="0"/>
+            <w:sz w:val="24"/>
+            <w:szCs w:val="24"/>
+          </w:rPr>
+          <w:fldChar w:fldCharType="separate"/>
+        </w:r>
+        <w:r>
+          <w:rPr>
+            <w:rFonts w:ascii="Times New Roman" w:hAnsi="Times New Roman" w:cs="Times New Roman"/>
+            <w:sz w:val="24"/>
+            <w:szCs w:val="24"/>
+          </w:rPr>
+          <w:t>v</w:t>
+        </w:r>
+        <w:r>
+          <w:rPr>
+            <w:rFonts w:ascii="Times New Roman" w:hAnsi="Times New Roman" w:cs="Times New Roman"/>
+            <w:sz w:val="24"/>
+            <w:szCs w:val="24"/>
+          </w:rPr>
+          <w:fldChar w:fldCharType="end"/>
+        </w:r>
+      </w:p>
+    </w:sdtContent>
+  </w:sdt>
+  <w:p>
+    <w:pPr>
+      <w:pStyle w:val="Footer"/>
+    </w:pPr>
+  </w:p>
+</w:ftr>
+</file>
+
+<file path=word/footnotes.xml><?xml version="1.0" encoding="utf-8"?>
+<w:footnotes xmlns:wpc="http://schemas.microsoft.com/office/word/2010/wordprocessingCanvas" xmlns:mc="http://schemas.openxmlformats.org/markup-compatibility/2006" xmlns:o="urn:schemas-microsoft-com:office:office" xmlns:r="http://schemas.openxmlformats.org/officeDocument/2006/relationships" xmlns:m="http://schemas.openxmlformats.org/officeDocument/2006/math" xmlns:v="urn:schemas-microsoft-com:vml" xmlns:wp14="http://schemas.microsoft.com/office/word/2010/wordprocessingDrawing" xmlns:wp="http://schemas.openxmlformats.org/drawingml/2006/wordprocessingDrawing" xmlns:w10="urn:schemas-microsoft-com:office:word" xmlns:w="http://schemas.openxmlformats.org/wordprocessingml/2006/main" xmlns:w14="http://schemas.microsoft.com/office/word/2010/wordml" xmlns:wpg="http://schemas.microsoft.com/office/word/2010/wordprocessingGroup" xmlns:wpi="http://schemas.microsoft.com/office/word/2010/wordprocessingInk" xmlns:wne="http://schemas.microsoft.com/office/word/2006/wordml" xmlns:wps="http://schemas.microsoft.com/office/word/2010/wordprocessingShape" mc:Ignorable="w14 wp14">
+  <w:footnote w:type="separator" w:id="-1">
+    <w:p>
+      <w:pPr>
+        <w:spacing w:after="0" w:line="240" w:lineRule="auto"/>
+      </w:pPr>
+      <w:r>
+        <w:separator/>
+      </w:r>
+    </w:p>
+  </w:footnote>
+  <w:footnote w:type="continuationSeparator" w:id="0">
+    <w:p>
+      <w:pPr>
+        <w:spacing w:after="0" w:line="240" w:lineRule="auto"/>
+      </w:pPr>
+      <w:r>
+        <w:continuationSeparator/>
+      </w:r>
+    </w:p>
+  </w:footnote>
+</w:footnotes>
 </file>
 
 <file path=word/styles.xml><?xml version="1.0" encoding="utf-8"?>
@@ -1192,6 +1354,58 @@
       <w:szCs w:val="24"/>
     </w:rPr>
   </w:style>
+  <w:style w:type="paragraph" w:styleId="Header">
+    <w:name w:val="header"/>
+    <w:basedOn w:val="Normal"/>
+    <w:link w:val="HeaderChar"/>
+    <w:uiPriority w:val="99"/>
+    <w:unhideWhenUsed/>
+    <w:rsid w:val="00AD0B63"/>
+    <w:pPr>
+      <w:tabs>
+        <w:tab w:val="center" w:pos="4513"/>
+        <w:tab w:val="right" w:pos="9026"/>
+      </w:tabs>
+      <w:spacing w:after="0" w:line="240" w:lineRule="auto"/>
+    </w:pPr>
+  </w:style>
+  <w:style w:type="character" w:customStyle="1" w:styleId="HeaderChar">
+    <w:name w:val="Header Char"/>
+    <w:basedOn w:val="DefaultParagraphFont"/>
+    <w:link w:val="Header"/>
+    <w:uiPriority w:val="99"/>
+    <w:rsid w:val="00AD0B63"/>
+    <w:rPr>
+      <w:noProof/>
+      <w:lang w:val="id-ID"/>
+    </w:rPr>
+  </w:style>
+  <w:style w:type="paragraph" w:styleId="Footer">
+    <w:name w:val="footer"/>
+    <w:basedOn w:val="Normal"/>
+    <w:link w:val="FooterChar"/>
+    <w:uiPriority w:val="99"/>
+    <w:unhideWhenUsed/>
+    <w:rsid w:val="00AD0B63"/>
+    <w:pPr>
+      <w:tabs>
+        <w:tab w:val="center" w:pos="4513"/>
+        <w:tab w:val="right" w:pos="9026"/>
+      </w:tabs>
+      <w:spacing w:after="0" w:line="240" w:lineRule="auto"/>
+    </w:pPr>
+  </w:style>
+  <w:style w:type="character" w:customStyle="1" w:styleId="FooterChar">
+    <w:name w:val="Footer Char"/>
+    <w:basedOn w:val="DefaultParagraphFont"/>
+    <w:link w:val="Footer"/>
+    <w:uiPriority w:val="99"/>
+    <w:rsid w:val="00AD0B63"/>
+    <w:rPr>
+      <w:noProof/>
+      <w:lang w:val="id-ID"/>
+    </w:rPr>
+  </w:style>
 </w:styles>
 </file>
 
@@ -1400,6 +1614,58 @@
       <w:color w:val="000000"/>
       <w:sz w:val="24"/>
       <w:szCs w:val="24"/>
+    </w:rPr>
+  </w:style>
+  <w:style w:type="paragraph" w:styleId="Header">
+    <w:name w:val="header"/>
+    <w:basedOn w:val="Normal"/>
+    <w:link w:val="HeaderChar"/>
+    <w:uiPriority w:val="99"/>
+    <w:unhideWhenUsed/>
+    <w:rsid w:val="00AD0B63"/>
+    <w:pPr>
+      <w:tabs>
+        <w:tab w:val="center" w:pos="4513"/>
+        <w:tab w:val="right" w:pos="9026"/>
+      </w:tabs>
+      <w:spacing w:after="0" w:line="240" w:lineRule="auto"/>
+    </w:pPr>
+  </w:style>
+  <w:style w:type="character" w:customStyle="1" w:styleId="HeaderChar">
+    <w:name w:val="Header Char"/>
+    <w:basedOn w:val="DefaultParagraphFont"/>
+    <w:link w:val="Header"/>
+    <w:uiPriority w:val="99"/>
+    <w:rsid w:val="00AD0B63"/>
+    <w:rPr>
+      <w:noProof/>
+      <w:lang w:val="id-ID"/>
+    </w:rPr>
+  </w:style>
+  <w:style w:type="paragraph" w:styleId="Footer">
+    <w:name w:val="footer"/>
+    <w:basedOn w:val="Normal"/>
+    <w:link w:val="FooterChar"/>
+    <w:uiPriority w:val="99"/>
+    <w:unhideWhenUsed/>
+    <w:rsid w:val="00AD0B63"/>
+    <w:pPr>
+      <w:tabs>
+        <w:tab w:val="center" w:pos="4513"/>
+        <w:tab w:val="right" w:pos="9026"/>
+      </w:tabs>
+      <w:spacing w:after="0" w:line="240" w:lineRule="auto"/>
+    </w:pPr>
+  </w:style>
+  <w:style w:type="character" w:customStyle="1" w:styleId="FooterChar">
+    <w:name w:val="Footer Char"/>
+    <w:basedOn w:val="DefaultParagraphFont"/>
+    <w:link w:val="Footer"/>
+    <w:uiPriority w:val="99"/>
+    <w:rsid w:val="00AD0B63"/>
+    <w:rPr>
+      <w:noProof/>
+      <w:lang w:val="id-ID"/>
     </w:rPr>
   </w:style>
 </w:styles>

</xml_diff>